<commit_message>
Backlog Propre - V2 (Ajout ordres de priorité)
</commit_message>
<xml_diff>
--- a/Documents/UsersStories/Propre/UserStories-Propre.docx
+++ b/Documents/UsersStories/Propre/UserStories-Propre.docx
@@ -64,7 +64,56 @@
           <w:u w:val="single"/>
           <w:lang w:val="fr-FR"/>
         </w:rPr>
-        <w:t xml:space="preserve">1 </w:t>
+        <w:t>1</w:t>
+      </w:r>
+      <w:r>
+        <w:rPr>
+          <w:sz w:val="28"/>
+          <w:szCs w:val="28"/>
+          <w:u w:val="single"/>
+          <w:lang w:val="fr-FR"/>
+        </w:rPr>
+        <w:t xml:space="preserve"> </w:t>
+      </w:r>
+      <w:r>
+        <w:rPr>
+          <w:sz w:val="28"/>
+          <w:szCs w:val="28"/>
+          <w:u w:val="single"/>
+          <w:lang w:val="fr-FR"/>
+        </w:rPr>
+        <w:t>(</w:t>
+      </w:r>
+      <w:r>
+        <w:rPr>
+          <w:b/>
+          <w:bCs/>
+          <w:i/>
+          <w:iCs/>
+          <w:sz w:val="28"/>
+          <w:szCs w:val="28"/>
+          <w:u w:val="single"/>
+          <w:lang w:val="fr-FR"/>
+        </w:rPr>
+        <w:t>100</w:t>
+      </w:r>
+      <w:r>
+        <w:rPr>
+          <w:sz w:val="28"/>
+          <w:szCs w:val="28"/>
+          <w:u w:val="single"/>
+          <w:lang w:val="fr-FR"/>
+        </w:rPr>
+        <w:t>)</w:t>
+      </w:r>
+      <w:r>
+        <w:rPr>
+          <w:sz w:val="28"/>
+          <w:szCs w:val="28"/>
+          <w:u w:val="single"/>
+          <w:lang w:val="fr-FR"/>
+        </w:rPr>
+        <w:t xml:space="preserve"> </w:t>
       </w:r>
       <w:r>
         <w:rPr>
@@ -248,7 +297,44 @@
     <w:p>
       <w:pPr>
         <w:rPr>
-          <w:lang w:val="fr-FR"/>
+          <w:lang w:val="en-US"/>
+        </w:rPr>
+      </w:pPr>
+      <w:r>
+        <w:rPr>
+          <w:lang w:val="en-US"/>
+        </w:rPr>
+        <w:tab/>
+      </w:r>
+      <w:proofErr w:type="spellStart"/>
+      <w:proofErr w:type="gramStart"/>
+      <w:r>
+        <w:rPr>
+          <w:lang w:val="en-US"/>
+        </w:rPr>
+        <w:t>Mercredi</w:t>
+      </w:r>
+      <w:proofErr w:type="spellEnd"/>
+      <w:r>
+        <w:rPr>
+          <w:lang w:val="en-US"/>
+        </w:rPr>
+        <w:t xml:space="preserve"> :</w:t>
+      </w:r>
+      <w:proofErr w:type="gramEnd"/>
+      <w:r>
+        <w:rPr>
+          <w:lang w:val="en-US"/>
+        </w:rPr>
+        <w:t xml:space="preserve"> 13h00-18h30</w:t>
+      </w:r>
+    </w:p>
+    <w:p>
+      <w:pPr>
+        <w:rPr>
+          <w:sz w:val="28"/>
+          <w:szCs w:val="28"/>
+          <w:lang w:val="en-US"/>
         </w:rPr>
       </w:pPr>
       <w:r>
@@ -257,13 +343,13 @@
           <w:lang w:val="en-US"/>
         </w:rPr>
         <w:drawing>
-          <wp:anchor distT="0" distB="0" distL="114300" distR="114300" simplePos="0" relativeHeight="251658240" behindDoc="0" locked="0" layoutInCell="1" allowOverlap="1" wp14:anchorId="239BCB82" wp14:editId="2D54E32C">
+          <wp:anchor distT="0" distB="0" distL="114300" distR="114300" simplePos="0" relativeHeight="251658240" behindDoc="0" locked="0" layoutInCell="1" allowOverlap="1" wp14:anchorId="239BCB82" wp14:editId="45201E9C">
             <wp:simplePos x="0" y="0"/>
             <wp:positionH relativeFrom="column">
               <wp:posOffset>0</wp:posOffset>
             </wp:positionH>
             <wp:positionV relativeFrom="paragraph">
-              <wp:posOffset>255270</wp:posOffset>
+              <wp:posOffset>240665</wp:posOffset>
             </wp:positionV>
             <wp:extent cx="5727700" cy="3807460"/>
             <wp:effectExtent l="0" t="0" r="0" b="2540"/>
@@ -312,266 +398,383 @@
           </wp:anchor>
         </w:drawing>
       </w:r>
+    </w:p>
+    <w:p>
+      <w:pPr>
+        <w:rPr>
+          <w:sz w:val="28"/>
+          <w:szCs w:val="28"/>
+          <w:lang w:val="fr-FR"/>
+        </w:rPr>
+      </w:pPr>
+      <w:r>
+        <w:rPr>
+          <w:sz w:val="28"/>
+          <w:szCs w:val="28"/>
+          <w:u w:val="single"/>
+          <w:lang w:val="fr-FR"/>
+        </w:rPr>
+        <w:t xml:space="preserve">2 </w:t>
+      </w:r>
+      <w:r>
+        <w:rPr>
+          <w:sz w:val="28"/>
+          <w:szCs w:val="28"/>
+          <w:u w:val="single"/>
+          <w:lang w:val="fr-FR"/>
+        </w:rPr>
+        <w:t>(</w:t>
+      </w:r>
+      <w:r>
+        <w:rPr>
+          <w:b/>
+          <w:bCs/>
+          <w:i/>
+          <w:iCs/>
+          <w:sz w:val="28"/>
+          <w:szCs w:val="28"/>
+          <w:u w:val="single"/>
+          <w:lang w:val="fr-FR"/>
+        </w:rPr>
+        <w:t>80</w:t>
+      </w:r>
+      <w:r>
+        <w:rPr>
+          <w:sz w:val="28"/>
+          <w:szCs w:val="28"/>
+          <w:u w:val="single"/>
+          <w:lang w:val="fr-FR"/>
+        </w:rPr>
+        <w:t>)</w:t>
+      </w:r>
+      <w:r>
+        <w:rPr>
+          <w:sz w:val="28"/>
+          <w:szCs w:val="28"/>
+          <w:u w:val="single"/>
+          <w:lang w:val="fr-FR"/>
+        </w:rPr>
+        <w:t xml:space="preserve"> </w:t>
+      </w:r>
+      <w:r>
+        <w:rPr>
+          <w:sz w:val="28"/>
+          <w:szCs w:val="28"/>
+          <w:u w:val="single"/>
+          <w:lang w:val="fr-FR"/>
+        </w:rPr>
+        <w:t>–</w:t>
+      </w:r>
+      <w:r>
+        <w:rPr>
+          <w:sz w:val="28"/>
+          <w:szCs w:val="28"/>
+          <w:u w:val="single"/>
+          <w:lang w:val="fr-FR"/>
+        </w:rPr>
+        <w:t xml:space="preserve"> Administration</w:t>
+      </w:r>
+      <w:r>
+        <w:rPr>
+          <w:sz w:val="28"/>
+          <w:szCs w:val="28"/>
+          <w:u w:val="single"/>
+          <w:lang w:val="fr-FR"/>
+        </w:rPr>
+        <w:t xml:space="preserve"> par l</w:t>
+      </w:r>
+      <w:r>
+        <w:rPr>
+          <w:sz w:val="28"/>
+          <w:szCs w:val="28"/>
+          <w:u w:val="single"/>
+          <w:lang w:val="fr-FR"/>
+        </w:rPr>
+        <w:t>e</w:t>
+      </w:r>
+      <w:r>
+        <w:rPr>
+          <w:sz w:val="28"/>
+          <w:szCs w:val="28"/>
+          <w:u w:val="single"/>
+          <w:lang w:val="fr-FR"/>
+        </w:rPr>
+        <w:t xml:space="preserve"> </w:t>
+      </w:r>
+      <w:r>
+        <w:rPr>
+          <w:sz w:val="28"/>
+          <w:szCs w:val="28"/>
+          <w:u w:val="single"/>
+          <w:lang w:val="fr-FR"/>
+        </w:rPr>
+        <w:t>s</w:t>
+      </w:r>
+      <w:r>
+        <w:rPr>
+          <w:sz w:val="28"/>
+          <w:szCs w:val="28"/>
+          <w:u w:val="single"/>
+          <w:lang w:val="fr-FR"/>
+        </w:rPr>
+        <w:t>ecréta</w:t>
+      </w:r>
+      <w:r>
+        <w:rPr>
+          <w:sz w:val="28"/>
+          <w:szCs w:val="28"/>
+          <w:u w:val="single"/>
+          <w:lang w:val="fr-FR"/>
+        </w:rPr>
+        <w:t>ria</w:t>
+      </w:r>
+      <w:r>
+        <w:rPr>
+          <w:sz w:val="28"/>
+          <w:szCs w:val="28"/>
+          <w:u w:val="single"/>
+          <w:lang w:val="fr-FR"/>
+        </w:rPr>
+        <w:t>t</w:t>
+      </w:r>
+    </w:p>
+    <w:p>
+      <w:pPr>
+        <w:rPr>
+          <w:lang w:val="fr-FR"/>
+        </w:rPr>
+      </w:pPr>
       <w:r>
         <w:rPr>
           <w:lang w:val="fr-FR"/>
         </w:rPr>
         <w:tab/>
-      </w:r>
-      <w:r>
-        <w:rPr>
-          <w:lang w:val="fr-FR"/>
-        </w:rPr>
-        <w:t>Mercredi : 13h00-18h30</w:t>
-      </w:r>
-    </w:p>
-    <w:p>
-      <w:pPr>
-        <w:rPr>
-          <w:sz w:val="28"/>
-          <w:szCs w:val="28"/>
-          <w:lang w:val="fr-FR"/>
-        </w:rPr>
-      </w:pPr>
-    </w:p>
-    <w:p>
-      <w:pPr>
-        <w:rPr>
-          <w:sz w:val="28"/>
-          <w:szCs w:val="28"/>
-          <w:lang w:val="fr-FR"/>
-        </w:rPr>
-      </w:pPr>
-      <w:r>
-        <w:rPr>
-          <w:sz w:val="28"/>
-          <w:szCs w:val="28"/>
-          <w:u w:val="single"/>
-          <w:lang w:val="fr-FR"/>
-        </w:rPr>
-        <w:t xml:space="preserve">2 </w:t>
-      </w:r>
-      <w:r>
-        <w:rPr>
-          <w:sz w:val="28"/>
-          <w:szCs w:val="28"/>
-          <w:u w:val="single"/>
-          <w:lang w:val="fr-FR"/>
-        </w:rPr>
-        <w:t>–</w:t>
-      </w:r>
-      <w:r>
-        <w:rPr>
-          <w:sz w:val="28"/>
-          <w:szCs w:val="28"/>
-          <w:u w:val="single"/>
-          <w:lang w:val="fr-FR"/>
-        </w:rPr>
-        <w:t xml:space="preserve"> Administration</w:t>
-      </w:r>
-      <w:r>
-        <w:rPr>
-          <w:sz w:val="28"/>
-          <w:szCs w:val="28"/>
-          <w:u w:val="single"/>
-          <w:lang w:val="fr-FR"/>
-        </w:rPr>
-        <w:t xml:space="preserve"> par l</w:t>
-      </w:r>
-      <w:r>
-        <w:rPr>
-          <w:sz w:val="28"/>
-          <w:szCs w:val="28"/>
-          <w:u w:val="single"/>
+        <w:t xml:space="preserve">En tant que secrétaire, je souhaite pouvoir </w:t>
+      </w:r>
+      <w:r>
+        <w:rPr>
+          <w:lang w:val="fr-FR"/>
+        </w:rPr>
+        <w:t>administrer</w:t>
+      </w:r>
+      <w:r>
+        <w:rPr>
+          <w:lang w:val="fr-FR"/>
+        </w:rPr>
+        <w:t xml:space="preserve"> les </w:t>
+      </w:r>
+      <w:r>
+        <w:rPr>
+          <w:lang w:val="fr-FR"/>
+        </w:rPr>
+        <w:t>élèves</w:t>
+      </w:r>
+      <w:r>
+        <w:rPr>
+          <w:lang w:val="fr-FR"/>
+        </w:rPr>
+        <w:t>, les enseignants, les absences et le calendrier</w:t>
+      </w:r>
+      <w:r>
+        <w:rPr>
+          <w:lang w:val="fr-FR"/>
+        </w:rPr>
+        <w:t>.</w:t>
+      </w:r>
+    </w:p>
+    <w:p>
+      <w:pPr>
+        <w:rPr>
+          <w:lang w:val="fr-FR"/>
+        </w:rPr>
+      </w:pPr>
+      <w:r>
+        <w:rPr>
+          <w:lang w:val="fr-FR"/>
+        </w:rPr>
+        <w:tab/>
+        <w:t>Dans la gestion des élèves, je souhaite pouvoir voir la liste des élèves et avoir les détails d'un élève en particulier lorsque je clique dessus.</w:t>
+      </w:r>
+    </w:p>
+    <w:p>
+      <w:pPr>
+        <w:rPr>
+          <w:lang w:val="fr-FR"/>
+        </w:rPr>
+      </w:pPr>
+      <w:r>
+        <w:rPr>
+          <w:lang w:val="fr-FR"/>
+        </w:rPr>
+        <w:lastRenderedPageBreak/>
+        <w:tab/>
+      </w:r>
+      <w:r>
+        <w:rPr>
+          <w:lang w:val="fr-FR"/>
+        </w:rPr>
+        <w:br/>
+      </w:r>
+      <w:r>
+        <w:rPr>
+          <w:lang w:val="fr-FR"/>
+        </w:rPr>
+        <w:t>Je souhaite aussi pouvoir inscrire un nouvel élève, pour ce faire je dois pouvoir encoder différentes informations</w:t>
+      </w:r>
+      <w:r>
+        <w:rPr>
+          <w:lang w:val="fr-FR"/>
+        </w:rPr>
+        <w:t xml:space="preserve"> suivantes :</w:t>
+      </w:r>
+    </w:p>
+    <w:p>
+      <w:pPr>
+        <w:jc w:val="center"/>
+        <w:rPr>
+          <w:i/>
+          <w:iCs/>
+          <w:lang w:val="fr-FR"/>
+        </w:rPr>
+      </w:pPr>
+      <w:r>
+        <w:rPr>
+          <w:i/>
+          <w:iCs/>
+          <w:u w:val="single"/>
+          <w:lang w:val="fr-FR"/>
+        </w:rPr>
+        <w:t>Élève :</w:t>
+      </w:r>
+      <w:r>
+        <w:rPr>
+          <w:i/>
+          <w:iCs/>
+          <w:lang w:val="fr-FR"/>
+        </w:rPr>
+        <w:t xml:space="preserve"> </w:t>
+      </w:r>
+      <w:r>
+        <w:rPr>
+          <w:i/>
+          <w:iCs/>
+          <w:lang w:val="fr-FR"/>
+        </w:rPr>
+        <w:t xml:space="preserve">Nom, </w:t>
+      </w:r>
+      <w:r>
+        <w:rPr>
+          <w:i/>
+          <w:iCs/>
+          <w:lang w:val="fr-FR"/>
+        </w:rPr>
+        <w:t>Prénom</w:t>
+      </w:r>
+      <w:r>
+        <w:rPr>
+          <w:i/>
+          <w:iCs/>
+          <w:lang w:val="fr-FR"/>
+        </w:rPr>
+        <w:t>, Date de naissance, Classe</w:t>
+      </w:r>
+      <w:r>
+        <w:rPr>
+          <w:i/>
+          <w:iCs/>
+          <w:lang w:val="fr-FR"/>
+        </w:rPr>
+        <w:br/>
+      </w:r>
+      <w:r>
+        <w:rPr>
+          <w:i/>
+          <w:iCs/>
+          <w:u w:val="single"/>
+          <w:lang w:val="fr-FR"/>
+        </w:rPr>
+        <w:t>Parents 1 et 2</w:t>
+      </w:r>
+      <w:r>
+        <w:rPr>
+          <w:i/>
+          <w:iCs/>
+          <w:u w:val="single"/>
+          <w:lang w:val="fr-FR"/>
+        </w:rPr>
+        <w:t> :</w:t>
+      </w:r>
+      <w:r>
+        <w:rPr>
+          <w:i/>
+          <w:iCs/>
+          <w:lang w:val="fr-FR"/>
+        </w:rPr>
+        <w:t xml:space="preserve"> </w:t>
+      </w:r>
+      <w:r>
+        <w:rPr>
+          <w:i/>
+          <w:iCs/>
+          <w:lang w:val="fr-FR"/>
+        </w:rPr>
+        <w:t xml:space="preserve">Nom, </w:t>
+      </w:r>
+      <w:r>
+        <w:rPr>
+          <w:i/>
+          <w:iCs/>
+          <w:lang w:val="fr-FR"/>
+        </w:rPr>
+        <w:t>Prénom</w:t>
+      </w:r>
+      <w:r>
+        <w:rPr>
+          <w:i/>
+          <w:iCs/>
+          <w:lang w:val="fr-FR"/>
+        </w:rPr>
+        <w:t xml:space="preserve">, Adresse, </w:t>
+      </w:r>
+      <w:r>
+        <w:rPr>
+          <w:i/>
+          <w:iCs/>
+          <w:lang w:val="fr-FR"/>
+        </w:rPr>
+        <w:t>Numéro de téléphone</w:t>
+      </w:r>
+      <w:r>
+        <w:rPr>
+          <w:i/>
+          <w:iCs/>
+          <w:lang w:val="fr-FR"/>
+        </w:rPr>
+        <w:t xml:space="preserve">, </w:t>
+      </w:r>
+      <w:r>
+        <w:rPr>
+          <w:i/>
+          <w:iCs/>
+          <w:lang w:val="fr-FR"/>
+        </w:rPr>
+        <w:t xml:space="preserve">Adresse </w:t>
+      </w:r>
+      <w:r>
+        <w:rPr>
+          <w:i/>
+          <w:iCs/>
           <w:lang w:val="fr-FR"/>
         </w:rPr>
         <w:t>e</w:t>
       </w:r>
       <w:r>
         <w:rPr>
-          <w:sz w:val="28"/>
-          <w:szCs w:val="28"/>
-          <w:u w:val="single"/>
-          <w:lang w:val="fr-FR"/>
-        </w:rPr>
-        <w:t xml:space="preserve"> </w:t>
-      </w:r>
-      <w:r>
-        <w:rPr>
-          <w:sz w:val="28"/>
-          <w:szCs w:val="28"/>
-          <w:u w:val="single"/>
-          <w:lang w:val="fr-FR"/>
-        </w:rPr>
-        <w:t>s</w:t>
-      </w:r>
-      <w:r>
-        <w:rPr>
-          <w:sz w:val="28"/>
-          <w:szCs w:val="28"/>
-          <w:u w:val="single"/>
-          <w:lang w:val="fr-FR"/>
-        </w:rPr>
-        <w:t>ecréta</w:t>
-      </w:r>
-      <w:r>
-        <w:rPr>
-          <w:sz w:val="28"/>
-          <w:szCs w:val="28"/>
-          <w:u w:val="single"/>
-          <w:lang w:val="fr-FR"/>
-        </w:rPr>
-        <w:t>ria</w:t>
-      </w:r>
-      <w:r>
-        <w:rPr>
-          <w:sz w:val="28"/>
-          <w:szCs w:val="28"/>
-          <w:u w:val="single"/>
-          <w:lang w:val="fr-FR"/>
-        </w:rPr>
-        <w:t>t</w:t>
-      </w:r>
-    </w:p>
-    <w:p>
-      <w:pPr>
-        <w:rPr>
-          <w:lang w:val="fr-FR"/>
-        </w:rPr>
-      </w:pPr>
-      <w:r>
-        <w:rPr>
-          <w:lang w:val="fr-FR"/>
-        </w:rPr>
-        <w:tab/>
-        <w:t xml:space="preserve">En tant que secrétaire, je souhaite pourvoir </w:t>
-      </w:r>
-      <w:proofErr w:type="spellStart"/>
-      <w:r>
-        <w:rPr>
-          <w:lang w:val="fr-FR"/>
-        </w:rPr>
-        <w:t>administer</w:t>
-      </w:r>
-      <w:proofErr w:type="spellEnd"/>
-      <w:r>
-        <w:rPr>
-          <w:lang w:val="fr-FR"/>
-        </w:rPr>
-        <w:t xml:space="preserve"> les </w:t>
-      </w:r>
-      <w:proofErr w:type="spellStart"/>
-      <w:r>
-        <w:rPr>
-          <w:lang w:val="fr-FR"/>
-        </w:rPr>
-        <w:t>éléves</w:t>
-      </w:r>
-      <w:proofErr w:type="spellEnd"/>
-      <w:r>
-        <w:rPr>
-          <w:lang w:val="fr-FR"/>
-        </w:rPr>
-        <w:t>, les enseignants, les absences et le calendrier</w:t>
-      </w:r>
-    </w:p>
-    <w:p>
-      <w:pPr>
-        <w:rPr>
-          <w:lang w:val="fr-FR"/>
-        </w:rPr>
-      </w:pPr>
-      <w:r>
-        <w:rPr>
-          <w:lang w:val="fr-FR"/>
-        </w:rPr>
-        <w:tab/>
-        <w:t xml:space="preserve">Dans la gestion des élèves, je souhaite pouvoir voir la liste des élèves et avoir les détails </w:t>
-      </w:r>
-      <w:proofErr w:type="gramStart"/>
-      <w:r>
-        <w:rPr>
-          <w:lang w:val="fr-FR"/>
-        </w:rPr>
-        <w:t>d'un élèves</w:t>
-      </w:r>
-      <w:proofErr w:type="gramEnd"/>
-      <w:r>
-        <w:rPr>
-          <w:lang w:val="fr-FR"/>
-        </w:rPr>
-        <w:t xml:space="preserve"> en particulier lorsque je clique dessus.</w:t>
-      </w:r>
-    </w:p>
-    <w:p>
-      <w:pPr>
-        <w:rPr>
-          <w:lang w:val="fr-FR"/>
-        </w:rPr>
-      </w:pPr>
-      <w:r>
-        <w:rPr>
-          <w:lang w:val="fr-FR"/>
-        </w:rPr>
-        <w:tab/>
-        <w:t>Je souhaite aussi pouvoir inscrire un nouvel élève, pour ce faire je dois pouvoir encoder différentes informations</w:t>
-      </w:r>
-    </w:p>
-    <w:p>
-      <w:pPr>
-        <w:jc w:val="center"/>
-        <w:rPr>
-          <w:lang w:val="fr-FR"/>
-        </w:rPr>
-      </w:pPr>
-      <w:r>
-        <w:rPr>
-          <w:lang w:val="fr-FR"/>
-        </w:rPr>
-        <w:lastRenderedPageBreak/>
-        <w:t xml:space="preserve">Nom, </w:t>
-      </w:r>
-      <w:proofErr w:type="spellStart"/>
-      <w:r>
-        <w:rPr>
-          <w:lang w:val="fr-FR"/>
-        </w:rPr>
-        <w:t>Prenom</w:t>
-      </w:r>
-      <w:proofErr w:type="spellEnd"/>
-      <w:r>
-        <w:rPr>
-          <w:lang w:val="fr-FR"/>
-        </w:rPr>
-        <w:t>, Date de naissance, Classe, Parents 1 et 2</w:t>
-      </w:r>
-    </w:p>
-    <w:p>
-      <w:pPr>
-        <w:jc w:val="center"/>
-        <w:rPr>
-          <w:lang w:val="fr-FR"/>
-        </w:rPr>
-      </w:pPr>
-      <w:r>
-        <w:rPr>
-          <w:lang w:val="fr-FR"/>
-        </w:rPr>
-        <w:t xml:space="preserve">Nom, </w:t>
-      </w:r>
-      <w:proofErr w:type="spellStart"/>
-      <w:r>
-        <w:rPr>
-          <w:lang w:val="fr-FR"/>
-        </w:rPr>
-        <w:t>Prenom</w:t>
-      </w:r>
-      <w:proofErr w:type="spellEnd"/>
-      <w:r>
-        <w:rPr>
-          <w:lang w:val="fr-FR"/>
-        </w:rPr>
-        <w:t>, Adresse, tel, mail</w:t>
+          <w:i/>
+          <w:iCs/>
+          <w:lang w:val="fr-FR"/>
+        </w:rPr>
+        <w:t>mail</w:t>
       </w:r>
     </w:p>
     <w:p>
@@ -601,6 +804,12 @@
         </w:rPr>
         <w:t xml:space="preserve"> classe/matière qui leur est attribuée</w:t>
       </w:r>
+      <w:r>
+        <w:rPr>
+          <w:lang w:val="fr-FR"/>
+        </w:rPr>
+        <w:t>.</w:t>
+      </w:r>
     </w:p>
     <w:p>
       <w:pPr>
@@ -615,33 +824,133 @@
         <w:tab/>
         <w:t>Tout comme pour les élèves, je souhaite pouvoir ajouter un nouvel enseignant avec les informations suivantes</w:t>
       </w:r>
+      <w:r>
+        <w:rPr>
+          <w:lang w:val="fr-FR"/>
+        </w:rPr>
+        <w:t>.</w:t>
+      </w:r>
     </w:p>
     <w:p>
       <w:pPr>
         <w:jc w:val="center"/>
         <w:rPr>
-          <w:lang w:val="fr-FR"/>
-        </w:rPr>
-      </w:pPr>
-      <w:r>
-        <w:rPr>
+          <w:i/>
+          <w:iCs/>
+          <w:lang w:val="fr-FR"/>
+        </w:rPr>
+      </w:pPr>
+      <w:r>
+        <w:rPr>
+          <w:i/>
+          <w:iCs/>
           <w:lang w:val="fr-FR"/>
         </w:rPr>
         <w:t xml:space="preserve">Nom, </w:t>
       </w:r>
-      <w:proofErr w:type="spellStart"/>
-      <w:r>
-        <w:rPr>
-          <w:lang w:val="fr-FR"/>
-        </w:rPr>
-        <w:t>Prenom</w:t>
-      </w:r>
-      <w:proofErr w:type="spellEnd"/>
-      <w:r>
-        <w:rPr>
-          <w:lang w:val="fr-FR"/>
-        </w:rPr>
-        <w:t>, Date de naissance, Nationalité, Adresse, Tel, mail, classe, matière</w:t>
+      <w:r>
+        <w:rPr>
+          <w:i/>
+          <w:iCs/>
+          <w:lang w:val="fr-FR"/>
+        </w:rPr>
+        <w:t>Prénom</w:t>
+      </w:r>
+      <w:r>
+        <w:rPr>
+          <w:i/>
+          <w:iCs/>
+          <w:lang w:val="fr-FR"/>
+        </w:rPr>
+        <w:t xml:space="preserve">, Date de naissance, Nationalité, Adresse, </w:t>
+      </w:r>
+      <w:r>
+        <w:rPr>
+          <w:i/>
+          <w:iCs/>
+          <w:lang w:val="fr-FR"/>
+        </w:rPr>
+        <w:t>Numéro de téléphone</w:t>
+      </w:r>
+      <w:r>
+        <w:rPr>
+          <w:i/>
+          <w:iCs/>
+          <w:lang w:val="fr-FR"/>
+        </w:rPr>
+        <w:t>,</w:t>
+      </w:r>
+      <w:r>
+        <w:rPr>
+          <w:i/>
+          <w:iCs/>
+          <w:lang w:val="fr-FR"/>
+        </w:rPr>
+        <w:t xml:space="preserve"> Adresse</w:t>
+      </w:r>
+      <w:r>
+        <w:rPr>
+          <w:i/>
+          <w:iCs/>
+          <w:lang w:val="fr-FR"/>
+        </w:rPr>
+        <w:t xml:space="preserve"> </w:t>
+      </w:r>
+      <w:r>
+        <w:rPr>
+          <w:i/>
+          <w:iCs/>
+          <w:lang w:val="fr-FR"/>
+        </w:rPr>
+        <w:t>e</w:t>
+      </w:r>
+      <w:r>
+        <w:rPr>
+          <w:i/>
+          <w:iCs/>
+          <w:lang w:val="fr-FR"/>
+        </w:rPr>
+        <w:t xml:space="preserve">mail, </w:t>
+      </w:r>
+      <w:r>
+        <w:rPr>
+          <w:i/>
+          <w:iCs/>
+          <w:lang w:val="fr-FR"/>
+        </w:rPr>
+        <w:t>C</w:t>
+      </w:r>
+      <w:r>
+        <w:rPr>
+          <w:i/>
+          <w:iCs/>
+          <w:lang w:val="fr-FR"/>
+        </w:rPr>
+        <w:t xml:space="preserve">lasse, </w:t>
+      </w:r>
+      <w:r>
+        <w:rPr>
+          <w:i/>
+          <w:iCs/>
+          <w:lang w:val="fr-FR"/>
+        </w:rPr>
+        <w:t>M</w:t>
+      </w:r>
+      <w:r>
+        <w:rPr>
+          <w:i/>
+          <w:iCs/>
+          <w:lang w:val="fr-FR"/>
+        </w:rPr>
+        <w:t>atière</w:t>
+      </w:r>
+      <w:r>
+        <w:rPr>
+          <w:i/>
+          <w:iCs/>
+          <w:lang w:val="fr-FR"/>
+        </w:rPr>
+        <w:t xml:space="preserve"> enseignée</w:t>
       </w:r>
     </w:p>
     <w:p>
@@ -656,6 +965,12 @@
         </w:rPr>
         <w:tab/>
         <w:t>Pour la gestion des absences, je souhaite pouvoir créer des absences avec la date, le motif et si un justificatif a été fourni ou non. Les absences fonctionnent tant pour les enseignants que les élèves</w:t>
+      </w:r>
+      <w:r>
+        <w:rPr>
+          <w:lang w:val="fr-FR"/>
+        </w:rPr>
+        <w:t>.</w:t>
       </w:r>
     </w:p>
     <w:p>
@@ -732,21 +1047,37 @@
           <w:lang w:val="fr-FR"/>
         </w:rPr>
         <w:tab/>
-        <w:t xml:space="preserve">Pour la gestion du calendrier, je dois pouvoir mettre les jours fériés (pas de garderie </w:t>
-      </w:r>
-      <w:proofErr w:type="gramStart"/>
-      <w:r>
-        <w:rPr>
-          <w:lang w:val="fr-FR"/>
-        </w:rPr>
-        <w:t>possible)  ainsi</w:t>
-      </w:r>
-      <w:proofErr w:type="gramEnd"/>
+        <w:t>Pour la gestion du calendrier, je dois pouvoir mettre les jours fériés (pas de garderie possible</w:t>
+      </w:r>
+      <w:r>
+        <w:rPr>
+          <w:lang w:val="fr-FR"/>
+        </w:rPr>
+        <w:t>)</w:t>
+      </w:r>
+      <w:r>
+        <w:rPr>
+          <w:lang w:val="fr-FR"/>
+        </w:rPr>
+        <w:t>,</w:t>
+      </w:r>
+      <w:r>
+        <w:rPr>
+          <w:lang w:val="fr-FR"/>
+        </w:rPr>
+        <w:t xml:space="preserve"> ainsi</w:t>
+      </w:r>
       <w:r>
         <w:rPr>
           <w:lang w:val="fr-FR"/>
         </w:rPr>
         <w:t xml:space="preserve"> que les sorties scolaires des classes (pas de garderie pour cette classe)</w:t>
+      </w:r>
+      <w:r>
+        <w:rPr>
+          <w:lang w:val="fr-FR"/>
+        </w:rPr>
+        <w:t>.</w:t>
       </w:r>
     </w:p>
     <w:p>
@@ -876,7 +1207,29 @@
           <w:u w:val="single"/>
           <w:lang w:val="fr-FR"/>
         </w:rPr>
-        <w:t>–</w:t>
+        <w:t>(</w:t>
+      </w:r>
+      <w:r>
+        <w:rPr>
+          <w:b/>
+          <w:bCs/>
+          <w:i/>
+          <w:iCs/>
+          <w:sz w:val="28"/>
+          <w:szCs w:val="28"/>
+          <w:u w:val="single"/>
+          <w:lang w:val="fr-FR"/>
+        </w:rPr>
+        <w:t>20</w:t>
+      </w:r>
+      <w:r>
+        <w:rPr>
+          <w:sz w:val="28"/>
+          <w:szCs w:val="28"/>
+          <w:u w:val="single"/>
+          <w:lang w:val="fr-FR"/>
+        </w:rPr>
+        <w:t>) –</w:t>
       </w:r>
       <w:r>
         <w:rPr>
@@ -919,33 +1272,29 @@
         <w:tab/>
         <w:t xml:space="preserve">En tant que parent, je </w:t>
       </w:r>
-      <w:proofErr w:type="spellStart"/>
-      <w:r>
-        <w:rPr>
-          <w:lang w:val="fr-FR"/>
-        </w:rPr>
-        <w:t>recois</w:t>
-      </w:r>
-      <w:proofErr w:type="spellEnd"/>
+      <w:r>
+        <w:rPr>
+          <w:lang w:val="fr-FR"/>
+        </w:rPr>
+        <w:t>reçois</w:t>
+      </w:r>
       <w:r>
         <w:rPr>
           <w:lang w:val="fr-FR"/>
         </w:rPr>
         <w:t xml:space="preserve"> un login et un </w:t>
       </w:r>
-      <w:proofErr w:type="spellStart"/>
-      <w:r>
-        <w:rPr>
-          <w:lang w:val="fr-FR"/>
-        </w:rPr>
-        <w:t>mdp</w:t>
-      </w:r>
-      <w:proofErr w:type="spellEnd"/>
-      <w:r>
-        <w:rPr>
-          <w:lang w:val="fr-FR"/>
-        </w:rPr>
-        <w:t xml:space="preserve"> pour me connecter au site de l'école.</w:t>
+      <w:r>
+        <w:rPr>
+          <w:lang w:val="fr-FR"/>
+        </w:rPr>
+        <w:t xml:space="preserve">mot de passe </w:t>
+      </w:r>
+      <w:r>
+        <w:rPr>
+          <w:lang w:val="fr-FR"/>
+        </w:rPr>
+        <w:t>pour me connecter au site de l'école.</w:t>
       </w:r>
     </w:p>
     <w:p>
@@ -1022,462 +1371,505 @@
           <w:lang w:val="fr-FR"/>
         </w:rPr>
         <w:tab/>
-        <w:t xml:space="preserve">Avec ces identifiants, je peux voir le bulletin de mon enfant, ma facture </w:t>
+        <w:t xml:space="preserve">Avec ces identifiants, je peux voir le bulletin de mon enfant, </w:t>
+      </w:r>
+      <w:r>
+        <w:rPr>
+          <w:lang w:val="fr-FR"/>
+        </w:rPr>
+        <w:t>l</w:t>
+      </w:r>
+      <w:r>
+        <w:rPr>
+          <w:lang w:val="fr-FR"/>
+        </w:rPr>
+        <w:t xml:space="preserve">a facture </w:t>
+      </w:r>
+      <w:r>
+        <w:rPr>
+          <w:lang w:val="fr-FR"/>
+        </w:rPr>
+        <w:t>détaillée</w:t>
+      </w:r>
+      <w:r>
+        <w:rPr>
+          <w:lang w:val="fr-FR"/>
+        </w:rPr>
+        <w:t xml:space="preserve"> de garderie et les documents utiles relatifs à l'école</w:t>
+      </w:r>
+      <w:r>
+        <w:rPr>
+          <w:lang w:val="fr-FR"/>
+        </w:rPr>
+        <w:t>.</w:t>
+      </w:r>
+    </w:p>
+    <w:p>
+      <w:pPr>
+        <w:rPr>
+          <w:sz w:val="28"/>
+          <w:szCs w:val="28"/>
+          <w:lang w:val="fr-FR"/>
+        </w:rPr>
+      </w:pPr>
+    </w:p>
+    <w:p>
+      <w:pPr>
+        <w:rPr>
+          <w:sz w:val="28"/>
+          <w:szCs w:val="28"/>
+          <w:u w:val="single"/>
+          <w:lang w:val="fr-FR"/>
+        </w:rPr>
+      </w:pPr>
+    </w:p>
+    <w:p>
+      <w:pPr>
+        <w:rPr>
+          <w:sz w:val="28"/>
+          <w:szCs w:val="28"/>
+          <w:u w:val="single"/>
+          <w:lang w:val="fr-FR"/>
+        </w:rPr>
+      </w:pPr>
+      <w:r>
+        <w:rPr>
+          <w:sz w:val="28"/>
+          <w:szCs w:val="28"/>
+          <w:u w:val="single"/>
+          <w:lang w:val="fr-FR"/>
+        </w:rPr>
+        <w:t xml:space="preserve">4 </w:t>
+      </w:r>
+      <w:r>
+        <w:rPr>
+          <w:sz w:val="28"/>
+          <w:szCs w:val="28"/>
+          <w:u w:val="single"/>
+          <w:lang w:val="fr-FR"/>
+        </w:rPr>
+        <w:t>(</w:t>
+      </w:r>
+      <w:r>
+        <w:rPr>
+          <w:b/>
+          <w:bCs/>
+          <w:i/>
+          <w:iCs/>
+          <w:sz w:val="28"/>
+          <w:szCs w:val="28"/>
+          <w:u w:val="single"/>
+          <w:lang w:val="fr-FR"/>
+        </w:rPr>
+        <w:t>5</w:t>
+      </w:r>
+      <w:r>
+        <w:rPr>
+          <w:sz w:val="28"/>
+          <w:szCs w:val="28"/>
+          <w:u w:val="single"/>
+          <w:lang w:val="fr-FR"/>
+        </w:rPr>
+        <w:t>)</w:t>
+      </w:r>
+      <w:r>
+        <w:rPr>
+          <w:sz w:val="28"/>
+          <w:szCs w:val="28"/>
+          <w:u w:val="single"/>
+          <w:lang w:val="fr-FR"/>
+        </w:rPr>
+        <w:t xml:space="preserve"> </w:t>
+      </w:r>
+      <w:r>
+        <w:rPr>
+          <w:sz w:val="28"/>
+          <w:szCs w:val="28"/>
+          <w:u w:val="single"/>
+          <w:lang w:val="fr-FR"/>
+        </w:rPr>
+        <w:t>– Gestion par les e</w:t>
+      </w:r>
+      <w:r>
+        <w:rPr>
+          <w:sz w:val="28"/>
+          <w:szCs w:val="28"/>
+          <w:u w:val="single"/>
+          <w:lang w:val="fr-FR"/>
+        </w:rPr>
+        <w:t>nseignants</w:t>
+      </w:r>
+    </w:p>
+    <w:p>
+      <w:pPr>
+        <w:rPr>
+          <w:lang w:val="fr-FR"/>
+        </w:rPr>
+      </w:pPr>
+      <w:r>
+        <w:rPr>
+          <w:lang w:val="fr-FR"/>
+        </w:rPr>
+        <w:tab/>
+        <w:t>En tant qu'enseignants</w:t>
+      </w:r>
+      <w:r>
+        <w:rPr>
+          <w:lang w:val="fr-FR"/>
+        </w:rPr>
+        <w:t>,</w:t>
+      </w:r>
+      <w:r>
+        <w:rPr>
+          <w:lang w:val="fr-FR"/>
+        </w:rPr>
+        <w:t xml:space="preserve"> je souhaite pouvoir avoir accès à la liste de mes élèves</w:t>
+      </w:r>
+      <w:r>
+        <w:rPr>
+          <w:lang w:val="fr-FR"/>
+        </w:rPr>
+        <w:t xml:space="preserve"> et des matières que j’enseigne.</w:t>
+      </w:r>
+    </w:p>
+    <w:p>
+      <w:pPr>
+        <w:rPr>
+          <w:lang w:val="fr-FR"/>
+        </w:rPr>
+      </w:pPr>
+      <w:r>
+        <w:rPr>
+          <w:lang w:val="fr-FR"/>
+        </w:rPr>
+        <w:tab/>
+        <w:t xml:space="preserve">Je souhaite pouvoir entrer les points </w:t>
+      </w:r>
+      <w:r>
+        <w:rPr>
+          <w:lang w:val="fr-FR"/>
+        </w:rPr>
+        <w:t>au fur et à mesure de l’année scolaire</w:t>
+      </w:r>
+      <w:r>
+        <w:rPr>
+          <w:lang w:val="fr-FR"/>
+        </w:rPr>
+        <w:t xml:space="preserve"> et </w:t>
+      </w:r>
+      <w:r>
+        <w:rPr>
+          <w:lang w:val="fr-FR"/>
+        </w:rPr>
+        <w:t>à la fin de chaque période pouvoir consulter les points pour savoir quelle cote attribuer au bulletin.</w:t>
+      </w:r>
+    </w:p>
+    <w:p>
+      <w:pPr>
+        <w:rPr>
+          <w:lang w:val="fr-FR"/>
+        </w:rPr>
+      </w:pPr>
+    </w:p>
+    <w:p>
+      <w:pPr>
+        <w:rPr>
+          <w:lang w:val="fr-FR"/>
+        </w:rPr>
+      </w:pPr>
+      <w:r>
+        <w:rPr>
+          <w:lang w:val="fr-FR"/>
+        </w:rPr>
+        <w:tab/>
+      </w:r>
+      <w:r>
+        <w:rPr>
+          <w:lang w:val="fr-FR"/>
+        </w:rPr>
+        <w:t>Pour chaque travail côté</w:t>
+      </w:r>
+      <w:r>
+        <w:rPr>
+          <w:lang w:val="fr-FR"/>
+        </w:rPr>
+        <w:t xml:space="preserve">, les points doivent être repris dans l’application mais en faisant </w:t>
+      </w:r>
+      <w:r>
+        <w:rPr>
+          <w:lang w:val="fr-FR"/>
+        </w:rPr>
+        <w:t>une distinction en fonction des types de résultats</w:t>
+      </w:r>
+      <w:r>
+        <w:rPr>
+          <w:lang w:val="fr-FR"/>
+        </w:rPr>
+        <w:t xml:space="preserve"> (devoirs, </w:t>
+      </w:r>
+      <w:r>
+        <w:rPr>
+          <w:lang w:val="fr-FR"/>
+        </w:rPr>
+        <w:t>tests, évaluations fo</w:t>
+      </w:r>
+      <w:r>
+        <w:rPr>
+          <w:lang w:val="fr-FR"/>
+        </w:rPr>
+        <w:t>rm</w:t>
+      </w:r>
+      <w:r>
+        <w:rPr>
+          <w:lang w:val="fr-FR"/>
+        </w:rPr>
+        <w:t>atives</w:t>
+      </w:r>
+      <w:r>
+        <w:rPr>
+          <w:lang w:val="fr-FR"/>
+        </w:rPr>
+        <w:t xml:space="preserve">/certificatives, </w:t>
       </w:r>
       <w:proofErr w:type="spellStart"/>
-      <w:r>
-        <w:rPr>
-          <w:lang w:val="fr-FR"/>
-        </w:rPr>
-        <w:t>detaillée</w:t>
+      <w:proofErr w:type="gramStart"/>
+      <w:r>
+        <w:rPr>
+          <w:lang w:val="fr-FR"/>
+        </w:rPr>
+        <w:t>etc</w:t>
       </w:r>
       <w:proofErr w:type="spellEnd"/>
       <w:r>
         <w:rPr>
           <w:lang w:val="fr-FR"/>
         </w:rPr>
-        <w:t xml:space="preserve"> de garderie et les documents utiles relatifs à l'école</w:t>
+        <w:t>,…</w:t>
+      </w:r>
+      <w:proofErr w:type="gramEnd"/>
+      <w:r>
+        <w:rPr>
+          <w:lang w:val="fr-FR"/>
+        </w:rPr>
+        <w:t>).</w:t>
+      </w:r>
+    </w:p>
+    <w:p>
+      <w:pPr>
+        <w:rPr>
+          <w:lang w:val="fr-FR"/>
+        </w:rPr>
+      </w:pPr>
+    </w:p>
+    <w:p>
+      <w:pPr>
+        <w:rPr>
+          <w:lang w:val="fr-FR"/>
+        </w:rPr>
+      </w:pPr>
+      <w:r>
+        <w:rPr>
+          <w:lang w:val="fr-FR"/>
+        </w:rPr>
+        <w:tab/>
+      </w:r>
+      <w:r>
+        <w:rPr>
+          <w:lang w:val="fr-FR"/>
+        </w:rPr>
+        <w:t>Lorsqu’une période se termine</w:t>
+      </w:r>
+      <w:r>
+        <w:rPr>
+          <w:lang w:val="fr-FR"/>
+        </w:rPr>
+        <w:t xml:space="preserve">, les résultats de la période </w:t>
+      </w:r>
+      <w:r>
+        <w:rPr>
+          <w:lang w:val="fr-FR"/>
+        </w:rPr>
+        <w:t xml:space="preserve">me permettent de </w:t>
+      </w:r>
+      <w:r>
+        <w:rPr>
+          <w:lang w:val="fr-FR"/>
+        </w:rPr>
+        <w:t xml:space="preserve">déterminer les points </w:t>
+      </w:r>
+      <w:r>
+        <w:rPr>
+          <w:lang w:val="fr-FR"/>
+        </w:rPr>
+        <w:t>à mettre dans le</w:t>
+      </w:r>
+      <w:r>
+        <w:rPr>
+          <w:lang w:val="fr-FR"/>
+        </w:rPr>
+        <w:t xml:space="preserve"> bulletin.</w:t>
+      </w:r>
+      <w:r>
+        <w:rPr>
+          <w:lang w:val="fr-FR"/>
+        </w:rPr>
+        <w:t xml:space="preserve"> Je</w:t>
+      </w:r>
+      <w:r>
+        <w:rPr>
+          <w:lang w:val="fr-FR"/>
+        </w:rPr>
+        <w:t xml:space="preserve"> souhaite pouvoir avoir une moyenne </w:t>
+      </w:r>
+      <w:r>
+        <w:rPr>
+          <w:lang w:val="fr-FR"/>
+        </w:rPr>
+        <w:t xml:space="preserve">pondérée </w:t>
+      </w:r>
+      <w:r>
+        <w:rPr>
+          <w:lang w:val="fr-FR"/>
+        </w:rPr>
+        <w:t xml:space="preserve">des </w:t>
+      </w:r>
+      <w:r>
+        <w:rPr>
+          <w:lang w:val="fr-FR"/>
+        </w:rPr>
+        <w:t>résultats</w:t>
+      </w:r>
+      <w:r>
+        <w:rPr>
+          <w:lang w:val="fr-FR"/>
+        </w:rPr>
+        <w:t xml:space="preserve"> </w:t>
+      </w:r>
+      <w:r>
+        <w:rPr>
+          <w:lang w:val="fr-FR"/>
+        </w:rPr>
+        <w:t>mais avoir la possibilité de la modifiée</w:t>
+      </w:r>
+      <w:r>
+        <w:rPr>
+          <w:lang w:val="fr-FR"/>
+        </w:rPr>
+        <w:t>.</w:t>
+      </w:r>
+      <w:r>
+        <w:rPr>
+          <w:lang w:val="fr-FR"/>
+        </w:rPr>
+        <w:t xml:space="preserve"> Je voudrais également pouvoir </w:t>
+      </w:r>
+      <w:r>
+        <w:rPr>
+          <w:lang w:val="fr-FR"/>
+        </w:rPr>
+        <w:t xml:space="preserve">entrer </w:t>
+      </w:r>
+      <w:r>
+        <w:rPr>
+          <w:lang w:val="fr-FR"/>
+        </w:rPr>
+        <w:t>un commentaire de manière facultative.</w:t>
+      </w:r>
+    </w:p>
+    <w:p>
+      <w:pPr>
+        <w:rPr>
+          <w:lang w:val="fr-FR"/>
+        </w:rPr>
+      </w:pPr>
+      <w:r>
+        <w:rPr>
+          <w:lang w:val="fr-FR"/>
+        </w:rPr>
+        <w:tab/>
+      </w:r>
+      <w:r>
+        <w:rPr>
+          <w:lang w:val="fr-FR"/>
+        </w:rPr>
+        <w:t>Pour chaque élève</w:t>
+      </w:r>
+      <w:r>
+        <w:rPr>
+          <w:lang w:val="fr-FR"/>
+        </w:rPr>
+        <w:t>, toutes les matières</w:t>
+      </w:r>
+      <w:r>
+        <w:rPr>
+          <w:lang w:val="fr-FR"/>
+        </w:rPr>
+        <w:t xml:space="preserve"> suivies sont globalisée</w:t>
+      </w:r>
+      <w:r>
+        <w:rPr>
+          <w:lang w:val="fr-FR"/>
+        </w:rPr>
+        <w:t>s pour délivrer le bulletin aux périodes définies.</w:t>
+      </w:r>
+    </w:p>
+    <w:p>
+      <w:pPr>
+        <w:rPr>
+          <w:lang w:val="fr-FR"/>
+        </w:rPr>
+      </w:pPr>
+      <w:r>
+        <w:rPr>
+          <w:lang w:val="fr-FR"/>
+        </w:rPr>
+        <w:tab/>
+        <w:t xml:space="preserve">Dans le bulletin, les matières sont </w:t>
+      </w:r>
+      <w:r>
+        <w:rPr>
+          <w:lang w:val="fr-FR"/>
+        </w:rPr>
+        <w:t xml:space="preserve">reprises dans un ordre </w:t>
+      </w:r>
+      <w:r>
+        <w:rPr>
+          <w:lang w:val="fr-FR"/>
+        </w:rPr>
+        <w:t>prédéfini</w:t>
+      </w:r>
+      <w:r>
+        <w:rPr>
+          <w:lang w:val="fr-FR"/>
+        </w:rPr>
+        <w:t xml:space="preserve"> et le bulletin doit pouvoir être imprimé en A4</w:t>
+      </w:r>
+      <w:r>
+        <w:rPr>
+          <w:lang w:val="fr-FR"/>
+        </w:rPr>
+        <w:t xml:space="preserve"> ou envoyé par mail aux parents</w:t>
+      </w:r>
+      <w:r>
+        <w:rPr>
+          <w:lang w:val="fr-FR"/>
+        </w:rPr>
+        <w:t xml:space="preserve"> au format PDF.</w:t>
+      </w:r>
+      <w:r>
+        <w:rPr>
+          <w:lang w:val="fr-FR"/>
+        </w:rPr>
+        <w:t xml:space="preserve"> Les commentaires sont repris sur une feuille séparé</w:t>
+      </w:r>
+      <w:r>
+        <w:rPr>
+          <w:lang w:val="fr-FR"/>
+        </w:rPr>
+        <w:t>e du bulletin.</w:t>
       </w:r>
       <w:bookmarkStart w:id="0" w:name="_GoBack"/>
       <w:bookmarkEnd w:id="0"/>
-    </w:p>
-    <w:p>
-      <w:pPr>
-        <w:rPr>
-          <w:sz w:val="28"/>
-          <w:szCs w:val="28"/>
-          <w:lang w:val="fr-FR"/>
-        </w:rPr>
-      </w:pPr>
-    </w:p>
-    <w:p>
-      <w:pPr>
-        <w:rPr>
-          <w:sz w:val="28"/>
-          <w:szCs w:val="28"/>
-          <w:u w:val="single"/>
-          <w:lang w:val="fr-FR"/>
-        </w:rPr>
-      </w:pPr>
-    </w:p>
-    <w:p>
-      <w:pPr>
-        <w:rPr>
-          <w:sz w:val="28"/>
-          <w:szCs w:val="28"/>
-          <w:u w:val="single"/>
-          <w:lang w:val="fr-FR"/>
-        </w:rPr>
-      </w:pPr>
-      <w:r>
-        <w:rPr>
-          <w:sz w:val="28"/>
-          <w:szCs w:val="28"/>
-          <w:u w:val="single"/>
-          <w:lang w:val="fr-FR"/>
-        </w:rPr>
-        <w:t>4 – Gestion par les e</w:t>
-      </w:r>
-      <w:r>
-        <w:rPr>
-          <w:sz w:val="28"/>
-          <w:szCs w:val="28"/>
-          <w:u w:val="single"/>
-          <w:lang w:val="fr-FR"/>
-        </w:rPr>
-        <w:t>nseignants</w:t>
-      </w:r>
-    </w:p>
-    <w:p>
-      <w:pPr>
-        <w:rPr>
-          <w:lang w:val="fr-FR"/>
-        </w:rPr>
-      </w:pPr>
-      <w:r>
-        <w:rPr>
-          <w:lang w:val="fr-FR"/>
-        </w:rPr>
-        <w:tab/>
-        <w:t>En tant qu'enseignants</w:t>
-      </w:r>
-      <w:r>
-        <w:rPr>
-          <w:lang w:val="fr-FR"/>
-        </w:rPr>
-        <w:t>,</w:t>
-      </w:r>
-      <w:r>
-        <w:rPr>
-          <w:lang w:val="fr-FR"/>
-        </w:rPr>
-        <w:t xml:space="preserve"> je souhaite pouvoir avoir accès à la liste de mes élèves</w:t>
-      </w:r>
-      <w:r>
-        <w:rPr>
-          <w:lang w:val="fr-FR"/>
-        </w:rPr>
-        <w:t xml:space="preserve"> et des matières que j’enseigne.</w:t>
-      </w:r>
-    </w:p>
-    <w:p>
-      <w:pPr>
-        <w:rPr>
-          <w:lang w:val="fr-FR"/>
-        </w:rPr>
-      </w:pPr>
-      <w:r>
-        <w:rPr>
-          <w:lang w:val="fr-FR"/>
-        </w:rPr>
-        <w:tab/>
-        <w:t xml:space="preserve">Je souhaite pouvoir entrer les points </w:t>
-      </w:r>
-      <w:r>
-        <w:rPr>
-          <w:lang w:val="fr-FR"/>
-        </w:rPr>
-        <w:t>au fur et à mesure de l’année scolaire</w:t>
-      </w:r>
-      <w:r>
-        <w:rPr>
-          <w:lang w:val="fr-FR"/>
-        </w:rPr>
-        <w:t xml:space="preserve"> et </w:t>
-      </w:r>
-      <w:r>
-        <w:rPr>
-          <w:lang w:val="fr-FR"/>
-        </w:rPr>
-        <w:t>à la fin de chaque période pouvoir consulter les points pour savoir quelle cote attribuer au bulletin.</w:t>
-      </w:r>
-    </w:p>
-    <w:p>
-      <w:pPr>
-        <w:rPr>
-          <w:lang w:val="fr-FR"/>
-        </w:rPr>
-      </w:pPr>
-    </w:p>
-    <w:p>
-      <w:pPr>
-        <w:rPr>
-          <w:lang w:val="fr-FR"/>
-        </w:rPr>
-      </w:pPr>
-      <w:r>
-        <w:rPr>
-          <w:lang w:val="fr-FR"/>
-        </w:rPr>
-        <w:tab/>
-      </w:r>
-      <w:r>
-        <w:rPr>
-          <w:lang w:val="fr-FR"/>
-        </w:rPr>
-        <w:t>Pour chaque travail côté</w:t>
-      </w:r>
-      <w:r>
-        <w:rPr>
-          <w:lang w:val="fr-FR"/>
-        </w:rPr>
-        <w:t xml:space="preserve">, les points doivent être repris dans l’application mais en faisant </w:t>
-      </w:r>
-      <w:r>
-        <w:rPr>
-          <w:lang w:val="fr-FR"/>
-        </w:rPr>
-        <w:t>une distinction en fonction des types de résultats</w:t>
-      </w:r>
-      <w:r>
-        <w:rPr>
-          <w:lang w:val="fr-FR"/>
-        </w:rPr>
-        <w:t xml:space="preserve"> (devoirs, </w:t>
-      </w:r>
-      <w:r>
-        <w:rPr>
-          <w:lang w:val="fr-FR"/>
-        </w:rPr>
-        <w:t>tests, évaluations fo</w:t>
-      </w:r>
-      <w:r>
-        <w:rPr>
-          <w:lang w:val="fr-FR"/>
-        </w:rPr>
-        <w:t>rm</w:t>
-      </w:r>
-      <w:r>
-        <w:rPr>
-          <w:lang w:val="fr-FR"/>
-        </w:rPr>
-        <w:t>atives</w:t>
-      </w:r>
-      <w:r>
-        <w:rPr>
-          <w:lang w:val="fr-FR"/>
-        </w:rPr>
-        <w:t xml:space="preserve">/certificatives, </w:t>
-      </w:r>
-      <w:proofErr w:type="spellStart"/>
-      <w:proofErr w:type="gramStart"/>
-      <w:r>
-        <w:rPr>
-          <w:lang w:val="fr-FR"/>
-        </w:rPr>
-        <w:t>etc</w:t>
-      </w:r>
-      <w:proofErr w:type="spellEnd"/>
-      <w:r>
-        <w:rPr>
-          <w:lang w:val="fr-FR"/>
-        </w:rPr>
-        <w:t>,…</w:t>
-      </w:r>
-      <w:proofErr w:type="gramEnd"/>
-      <w:r>
-        <w:rPr>
-          <w:lang w:val="fr-FR"/>
-        </w:rPr>
-        <w:t>).</w:t>
-      </w:r>
-    </w:p>
-    <w:p>
-      <w:pPr>
-        <w:rPr>
-          <w:lang w:val="fr-FR"/>
-        </w:rPr>
-      </w:pPr>
-    </w:p>
-    <w:p>
-      <w:pPr>
-        <w:rPr>
-          <w:lang w:val="fr-FR"/>
-        </w:rPr>
-      </w:pPr>
-      <w:r>
-        <w:rPr>
-          <w:lang w:val="fr-FR"/>
-        </w:rPr>
-        <w:tab/>
-      </w:r>
-      <w:r>
-        <w:rPr>
-          <w:lang w:val="fr-FR"/>
-        </w:rPr>
-        <w:t>Lorsqu’une période se termine</w:t>
-      </w:r>
-      <w:r>
-        <w:rPr>
-          <w:lang w:val="fr-FR"/>
-        </w:rPr>
-        <w:t xml:space="preserve">, les résultats de la période </w:t>
-      </w:r>
-      <w:r>
-        <w:rPr>
-          <w:lang w:val="fr-FR"/>
-        </w:rPr>
-        <w:t xml:space="preserve">me permettent de </w:t>
-      </w:r>
-      <w:r>
-        <w:rPr>
-          <w:lang w:val="fr-FR"/>
-        </w:rPr>
-        <w:t xml:space="preserve">déterminer les points </w:t>
-      </w:r>
-      <w:r>
-        <w:rPr>
-          <w:lang w:val="fr-FR"/>
-        </w:rPr>
-        <w:t>à mettre dans le</w:t>
-      </w:r>
-      <w:r>
-        <w:rPr>
-          <w:lang w:val="fr-FR"/>
-        </w:rPr>
-        <w:t xml:space="preserve"> bulletin.</w:t>
-      </w:r>
-      <w:r>
-        <w:rPr>
-          <w:lang w:val="fr-FR"/>
-        </w:rPr>
-        <w:t xml:space="preserve"> Je</w:t>
-      </w:r>
-      <w:r>
-        <w:rPr>
-          <w:lang w:val="fr-FR"/>
-        </w:rPr>
-        <w:t xml:space="preserve"> souhaite pouvoir avoir une moyenne </w:t>
-      </w:r>
-      <w:r>
-        <w:rPr>
-          <w:lang w:val="fr-FR"/>
-        </w:rPr>
-        <w:t xml:space="preserve">pondérée </w:t>
-      </w:r>
-      <w:r>
-        <w:rPr>
-          <w:lang w:val="fr-FR"/>
-        </w:rPr>
-        <w:t xml:space="preserve">des </w:t>
-      </w:r>
-      <w:r>
-        <w:rPr>
-          <w:lang w:val="fr-FR"/>
-        </w:rPr>
-        <w:t>résultats</w:t>
-      </w:r>
-      <w:r>
-        <w:rPr>
-          <w:lang w:val="fr-FR"/>
-        </w:rPr>
-        <w:t xml:space="preserve"> </w:t>
-      </w:r>
-      <w:r>
-        <w:rPr>
-          <w:lang w:val="fr-FR"/>
-        </w:rPr>
-        <w:t>mais avoir la possibilité de la modifiée</w:t>
-      </w:r>
-      <w:r>
-        <w:rPr>
-          <w:lang w:val="fr-FR"/>
-        </w:rPr>
-        <w:t>.</w:t>
-      </w:r>
-      <w:r>
-        <w:rPr>
-          <w:lang w:val="fr-FR"/>
-        </w:rPr>
-        <w:t xml:space="preserve"> Je voudrais également pouvoir </w:t>
-      </w:r>
-      <w:r>
-        <w:rPr>
-          <w:lang w:val="fr-FR"/>
-        </w:rPr>
-        <w:t xml:space="preserve">entrer </w:t>
-      </w:r>
-      <w:r>
-        <w:rPr>
-          <w:lang w:val="fr-FR"/>
-        </w:rPr>
-        <w:t>un commentaire de manière facultative.</w:t>
-      </w:r>
-    </w:p>
-    <w:p>
-      <w:pPr>
-        <w:rPr>
-          <w:lang w:val="fr-FR"/>
-        </w:rPr>
-      </w:pPr>
-      <w:r>
-        <w:rPr>
-          <w:lang w:val="fr-FR"/>
-        </w:rPr>
-        <w:tab/>
-      </w:r>
-      <w:r>
-        <w:rPr>
-          <w:lang w:val="fr-FR"/>
-        </w:rPr>
-        <w:t>Pour chaque élève</w:t>
-      </w:r>
-      <w:r>
-        <w:rPr>
-          <w:lang w:val="fr-FR"/>
-        </w:rPr>
-        <w:t>, toutes les matières</w:t>
-      </w:r>
-      <w:r>
-        <w:rPr>
-          <w:lang w:val="fr-FR"/>
-        </w:rPr>
-        <w:t xml:space="preserve"> suivies sont globalisée</w:t>
-      </w:r>
-      <w:r>
-        <w:rPr>
-          <w:lang w:val="fr-FR"/>
-        </w:rPr>
-        <w:t>s pour délivrer le bulletin aux périodes définies.</w:t>
-      </w:r>
-    </w:p>
-    <w:p>
-      <w:pPr>
-        <w:rPr>
-          <w:lang w:val="fr-FR"/>
-        </w:rPr>
-      </w:pPr>
-      <w:r>
-        <w:rPr>
-          <w:lang w:val="fr-FR"/>
-        </w:rPr>
-        <w:lastRenderedPageBreak/>
-        <w:tab/>
-        <w:t xml:space="preserve">Dans le bulletin, les matières sont </w:t>
-      </w:r>
-      <w:r>
-        <w:rPr>
-          <w:lang w:val="fr-FR"/>
-        </w:rPr>
-        <w:t xml:space="preserve">reprises dans un ordre </w:t>
-      </w:r>
-      <w:proofErr w:type="spellStart"/>
-      <w:r>
-        <w:rPr>
-          <w:lang w:val="fr-FR"/>
-        </w:rPr>
-        <w:t>pré-</w:t>
-      </w:r>
-      <w:r>
-        <w:rPr>
-          <w:lang w:val="fr-FR"/>
-        </w:rPr>
-        <w:t>défini</w:t>
-      </w:r>
-      <w:proofErr w:type="spellEnd"/>
-      <w:r>
-        <w:rPr>
-          <w:lang w:val="fr-FR"/>
-        </w:rPr>
-        <w:t xml:space="preserve"> et le bulletin doit pouvoir être imprimé en A4</w:t>
-      </w:r>
-      <w:r>
-        <w:rPr>
-          <w:lang w:val="fr-FR"/>
-        </w:rPr>
-        <w:t xml:space="preserve"> ou envoyé par mail aux parents</w:t>
-      </w:r>
-      <w:r>
-        <w:rPr>
-          <w:lang w:val="fr-FR"/>
-        </w:rPr>
-        <w:t xml:space="preserve"> au format PDF.</w:t>
-      </w:r>
-      <w:r>
-        <w:rPr>
-          <w:lang w:val="fr-FR"/>
-        </w:rPr>
-        <w:t xml:space="preserve"> Les commentaires sont repris sur une feuille séparé</w:t>
-      </w:r>
-      <w:r>
-        <w:rPr>
-          <w:lang w:val="fr-FR"/>
-        </w:rPr>
-        <w:t>e du bulletin.</w:t>
-      </w:r>
-    </w:p>
-    <w:p>
-      <w:pPr>
-        <w:rPr>
-          <w:lang w:val="fr-FR"/>
-        </w:rPr>
-      </w:pPr>
-      <w:r>
-        <w:rPr>
-          <w:lang w:val="fr-FR"/>
-        </w:rPr>
-        <w:tab/>
-      </w:r>
     </w:p>
     <w:sectPr>
       <w:headerReference w:type="default" r:id="rId11"/>

</xml_diff>